<commit_message>
typo in lab6 screenshot
</commit_message>
<xml_diff>
--- a/labs/lab6/lab6.docx
+++ b/labs/lab6/lab6.docx
@@ -3357,10 +3357,10 @@
           <w:noProof/>
         </w:rPr>
         <w:drawing>
-          <wp:inline distT="0" distB="0" distL="0" distR="0" wp14:anchorId="3CC0A427" wp14:editId="334BE66B">
-            <wp:extent cx="5940425" cy="3627755"/>
+          <wp:inline distT="0" distB="0" distL="0" distR="0" wp14:anchorId="56D3EFBF" wp14:editId="2975CB3E">
+            <wp:extent cx="5940425" cy="3284855"/>
             <wp:effectExtent l="0" t="0" r="3175" b="0"/>
-            <wp:docPr id="27" name="Рисунок 27"/>
+            <wp:docPr id="5" name="Рисунок 5"/>
             <wp:cNvGraphicFramePr>
               <a:graphicFrameLocks xmlns:a="http://schemas.openxmlformats.org/drawingml/2006/main" noChangeAspect="1"/>
             </wp:cNvGraphicFramePr>
@@ -3380,7 +3380,7 @@
                   <pic:spPr>
                     <a:xfrm>
                       <a:off x="0" y="0"/>
-                      <a:ext cx="5940425" cy="3627755"/>
+                      <a:ext cx="5940425" cy="3284855"/>
                     </a:xfrm>
                     <a:prstGeom prst="rect">
                       <a:avLst/>
@@ -3517,10 +3517,10 @@
         </w:rPr>
         <w:lastRenderedPageBreak/>
         <w:drawing>
-          <wp:inline distT="0" distB="0" distL="0" distR="0" wp14:anchorId="57A69460" wp14:editId="2A57D456">
-            <wp:extent cx="5940425" cy="3284855"/>
+          <wp:inline distT="0" distB="0" distL="0" distR="0" wp14:anchorId="716062D6" wp14:editId="31988C3C">
+            <wp:extent cx="5940425" cy="3126740"/>
             <wp:effectExtent l="0" t="0" r="3175" b="0"/>
-            <wp:docPr id="35" name="Рисунок 35"/>
+            <wp:docPr id="10" name="Рисунок 10"/>
             <wp:cNvGraphicFramePr>
               <a:graphicFrameLocks xmlns:a="http://schemas.openxmlformats.org/drawingml/2006/main" noChangeAspect="1"/>
             </wp:cNvGraphicFramePr>
@@ -3540,7 +3540,7 @@
                   <pic:spPr>
                     <a:xfrm>
                       <a:off x="0" y="0"/>
-                      <a:ext cx="5940425" cy="3284855"/>
+                      <a:ext cx="5940425" cy="3126740"/>
                     </a:xfrm>
                     <a:prstGeom prst="rect">
                       <a:avLst/>
@@ -3733,7 +3733,6 @@
           <w:rFonts w:ascii="Times New Roman" w:hAnsi="Times New Roman" w:cs="Times New Roman"/>
           <w:sz w:val="28"/>
           <w:szCs w:val="28"/>
-          <w:lang w:val="en-US"/>
         </w:rPr>
       </w:pPr>
       <w:r>
@@ -3782,31 +3781,7 @@
           <w:sz w:val="28"/>
           <w:szCs w:val="28"/>
         </w:rPr>
-        <w:t>Содержимое</w:t>
-      </w:r>
-      <w:r>
-        <w:rPr>
-          <w:rFonts w:ascii="Times New Roman" w:hAnsi="Times New Roman" w:cs="Times New Roman"/>
-          <w:sz w:val="28"/>
-          <w:szCs w:val="28"/>
-        </w:rPr>
-        <w:t xml:space="preserve"> файл</w:t>
-      </w:r>
-      <w:r>
-        <w:rPr>
-          <w:rFonts w:ascii="Times New Roman" w:hAnsi="Times New Roman" w:cs="Times New Roman"/>
-          <w:sz w:val="28"/>
-          <w:szCs w:val="28"/>
-        </w:rPr>
-        <w:t>а</w:t>
-      </w:r>
-      <w:r>
-        <w:rPr>
-          <w:rFonts w:ascii="Times New Roman" w:hAnsi="Times New Roman" w:cs="Times New Roman"/>
-          <w:sz w:val="28"/>
-          <w:szCs w:val="28"/>
-        </w:rPr>
-        <w:t xml:space="preserve"> </w:t>
+        <w:t xml:space="preserve">Содержимое файла </w:t>
       </w:r>
       <w:r>
         <w:rPr>
@@ -4004,23 +3979,7 @@
           <w:sz w:val="28"/>
           <w:szCs w:val="28"/>
         </w:rPr>
-        <w:t>Модификаци</w:t>
-      </w:r>
-      <w:r>
-        <w:rPr>
-          <w:rFonts w:ascii="Times New Roman" w:hAnsi="Times New Roman" w:cs="Times New Roman"/>
-          <w:sz w:val="28"/>
-          <w:szCs w:val="28"/>
-        </w:rPr>
-        <w:t>я</w:t>
-      </w:r>
-      <w:r>
-        <w:rPr>
-          <w:rFonts w:ascii="Times New Roman" w:hAnsi="Times New Roman" w:cs="Times New Roman"/>
-          <w:sz w:val="28"/>
-          <w:szCs w:val="28"/>
-        </w:rPr>
-        <w:t xml:space="preserve"> в файле </w:t>
+        <w:t xml:space="preserve">Модификация в файле </w:t>
       </w:r>
       <w:r>
         <w:rPr>
@@ -4897,23 +4856,7 @@
           <w:sz w:val="28"/>
           <w:szCs w:val="28"/>
         </w:rPr>
-        <w:t xml:space="preserve"> </w:t>
-      </w:r>
-      <w:r>
-        <w:rPr>
-          <w:rFonts w:ascii="Times New Roman" w:hAnsi="Times New Roman" w:cs="Times New Roman"/>
-          <w:sz w:val="28"/>
-          <w:szCs w:val="28"/>
-        </w:rPr>
-        <w:t>после</w:t>
-      </w:r>
-      <w:r>
-        <w:rPr>
-          <w:rFonts w:ascii="Times New Roman" w:hAnsi="Times New Roman" w:cs="Times New Roman"/>
-          <w:sz w:val="28"/>
-          <w:szCs w:val="28"/>
-        </w:rPr>
-        <w:t xml:space="preserve"> создания сервера</w:t>
+        <w:t xml:space="preserve"> после создания сервера</w:t>
       </w:r>
       <w:r>
         <w:rPr>
@@ -5014,15 +4957,7 @@
           <w:sz w:val="28"/>
           <w:szCs w:val="28"/>
         </w:rPr>
-        <w:t xml:space="preserve">9 </w:t>
-      </w:r>
-      <w:r>
-        <w:rPr>
-          <w:rFonts w:ascii="Times New Roman" w:hAnsi="Times New Roman" w:cs="Times New Roman"/>
-          <w:sz w:val="28"/>
-          <w:szCs w:val="28"/>
-        </w:rPr>
-        <w:t xml:space="preserve">Содержимое </w:t>
+        <w:t xml:space="preserve">9 Содержимое </w:t>
       </w:r>
       <w:r>
         <w:rPr>
@@ -5159,15 +5094,7 @@
           <w:sz w:val="28"/>
           <w:szCs w:val="28"/>
         </w:rPr>
-        <w:t>20</w:t>
-      </w:r>
-      <w:r>
-        <w:rPr>
-          <w:rFonts w:ascii="Times New Roman" w:hAnsi="Times New Roman" w:cs="Times New Roman"/>
-          <w:sz w:val="28"/>
-          <w:szCs w:val="28"/>
-        </w:rPr>
-        <w:t xml:space="preserve"> Содержимое </w:t>
+        <w:t xml:space="preserve">20 Содержимое </w:t>
       </w:r>
       <w:r>
         <w:rPr>
@@ -5293,15 +5220,7 @@
           <w:sz w:val="28"/>
           <w:szCs w:val="28"/>
         </w:rPr>
-        <w:t>21</w:t>
-      </w:r>
-      <w:r>
-        <w:rPr>
-          <w:rFonts w:ascii="Times New Roman" w:hAnsi="Times New Roman" w:cs="Times New Roman"/>
-          <w:sz w:val="28"/>
-          <w:szCs w:val="28"/>
-        </w:rPr>
-        <w:t xml:space="preserve"> Содержимое </w:t>
+        <w:t xml:space="preserve">21 Содержимое </w:t>
       </w:r>
       <w:r>
         <w:rPr>

</xml_diff>